<commit_message>
fix Evidencias - SP4 - NOK-20230123 :: 1,3,6,7,8
</commit_message>
<xml_diff>
--- a/desarrollo/rigk-sg-back/files/templates/plantillav2.docx
+++ b/desarrollo/rigk-sg-back/files/templates/plantillav2.docx
@@ -72,12 +72,6 @@
           <w:rFonts w:ascii="YBSGAller-Light" w:hAnsi="YBSGAller-Light" w:cs="YBSGAller-Light"/>
         </w:rPr>
       </w:pPr>
-      <w:r>
-        <w:rPr>
-          <w:rFonts w:ascii="YBSGAller-Light" w:hAnsi="YBSGAller-Light" w:cs="YBSGAller-Light"/>
-        </w:rPr>
-        <w:br/>
-      </w:r>
       <w:r>
         <w:rPr>
           <w:rFonts w:asciiTheme="majorHAnsi" w:hAnsiTheme="majorHAnsi" w:cstheme="majorHAnsi"/>
@@ -767,7 +761,7 @@
                 <w:sz w:val="13"/>
                 <w:szCs w:val="13"/>
               </w:rPr>
-              <w:t>Ajuste No Reciclable)</w:t>
+              <w:t>Ajuste</w:t>
             </w:r>
           </w:p>
         </w:tc>
@@ -2132,7 +2126,7 @@
                 <w:sz w:val="13"/>
                 <w:szCs w:val="13"/>
               </w:rPr>
-              <w:t>Resumen E</w:t>
+              <w:t xml:space="preserve">Resumen </w:t>
             </w:r>
             <w:proofErr w:type="spellStart"/>
             <w:r>
@@ -2144,7 +2138,7 @@
                 <w:sz w:val="13"/>
                 <w:szCs w:val="13"/>
               </w:rPr>
-              <w:t>yE</w:t>
+              <w:t>EyE</w:t>
             </w:r>
             <w:proofErr w:type="spellEnd"/>
             <w:r>
@@ -2468,7 +2462,31 @@
                 <w:sz w:val="13"/>
                 <w:szCs w:val="13"/>
               </w:rPr>
-              <w:t>{year2}</w:t>
+              <w:t>{</w:t>
+            </w:r>
+            <w:proofErr w:type="spellStart"/>
+            <w:r>
+              <w:rPr>
+                <w:rFonts w:ascii="Calibri Light" w:hAnsi="Calibri Light" w:cs="Calibri Light"/>
+                <w:b/>
+                <w:bCs/>
+                <w:color w:val="FFFFFF"/>
+                <w:sz w:val="13"/>
+                <w:szCs w:val="13"/>
+              </w:rPr>
+              <w:t>lyear</w:t>
+            </w:r>
+            <w:proofErr w:type="spellEnd"/>
+            <w:r>
+              <w:rPr>
+                <w:rFonts w:ascii="Calibri Light" w:hAnsi="Calibri Light" w:cs="Calibri Light"/>
+                <w:b/>
+                <w:bCs/>
+                <w:color w:val="FFFFFF"/>
+                <w:sz w:val="13"/>
+                <w:szCs w:val="13"/>
+              </w:rPr>
+              <w:t>}</w:t>
             </w:r>
             <w:r>
               <w:rPr>
@@ -4200,8 +4218,8 @@
               <w:tblLook w:val="04A0" w:firstRow="1" w:lastRow="0" w:firstColumn="1" w:lastColumn="0" w:noHBand="0" w:noVBand="1"/>
             </w:tblPr>
             <w:tblGrid>
-              <w:gridCol w:w="1680"/>
-              <w:gridCol w:w="1680"/>
+              <w:gridCol w:w="1730"/>
+              <w:gridCol w:w="1731"/>
             </w:tblGrid>
             <w:tr>
               <w:trPr>
@@ -4230,6 +4248,8 @@
                       <w:b/>
                       <w:bCs/>
                       <w:color w:val="FFFFFF"/>
+                      <w:sz w:val="15"/>
+                      <w:szCs w:val="15"/>
                     </w:rPr>
                   </w:pPr>
                   <w:r>
@@ -4238,6 +4258,8 @@
                       <w:b/>
                       <w:bCs/>
                       <w:color w:val="FFFFFF"/>
+                      <w:sz w:val="15"/>
+                      <w:szCs w:val="15"/>
                     </w:rPr>
                     <w:t>Total facturado (</w:t>
                   </w:r>
@@ -4248,6 +4270,8 @@
                       <w:b/>
                       <w:bCs/>
                       <w:color w:val="FFFFFF"/>
+                      <w:sz w:val="15"/>
+                      <w:szCs w:val="15"/>
                     </w:rPr>
                     <w:t>Cl</w:t>
                   </w:r>
@@ -4257,6 +4281,8 @@
                       <w:b/>
                       <w:bCs/>
                       <w:color w:val="FFFFFF"/>
+                      <w:sz w:val="15"/>
+                      <w:szCs w:val="15"/>
                     </w:rPr>
                     <w:t>P</w:t>
                   </w:r>
@@ -4267,6 +4293,8 @@
                       <w:b/>
                       <w:bCs/>
                       <w:color w:val="FFFFFF"/>
+                      <w:sz w:val="15"/>
+                      <w:szCs w:val="15"/>
                     </w:rPr>
                     <w:t>)</w:t>
                   </w:r>
@@ -4300,6 +4328,8 @@
                       <w:b/>
                       <w:bCs/>
                       <w:color w:val="FFFFFF"/>
+                      <w:sz w:val="15"/>
+                      <w:szCs w:val="15"/>
                     </w:rPr>
                   </w:pPr>
                   <w:r>
@@ -4308,6 +4338,8 @@
                       <w:b/>
                       <w:bCs/>
                       <w:color w:val="FFFFFF"/>
+                      <w:sz w:val="15"/>
+                      <w:szCs w:val="15"/>
                     </w:rPr>
                     <w:t>Total</w:t>
                   </w:r>
@@ -4317,6 +4349,8 @@
                       <w:b/>
                       <w:bCs/>
                       <w:color w:val="FFFFFF"/>
+                      <w:sz w:val="15"/>
+                      <w:szCs w:val="15"/>
                     </w:rPr>
                     <w:t xml:space="preserve"> Neto </w:t>
                   </w:r>
@@ -4343,6 +4377,8 @@
                       <w:b/>
                       <w:bCs/>
                       <w:color w:val="000000" w:themeColor="text1"/>
+                      <w:sz w:val="15"/>
+                      <w:szCs w:val="15"/>
                     </w:rPr>
                   </w:pPr>
                   <w:r>
@@ -4351,6 +4387,8 @@
                       <w:b/>
                       <w:bCs/>
                       <w:color w:val="000000" w:themeColor="text1"/>
+                      <w:sz w:val="15"/>
+                      <w:szCs w:val="15"/>
                     </w:rPr>
                     <w:t>{neto}</w:t>
                   </w:r>
@@ -4360,6 +4398,8 @@
                       <w:b/>
                       <w:bCs/>
                       <w:color w:val="000000" w:themeColor="text1"/>
+                      <w:sz w:val="15"/>
+                      <w:szCs w:val="15"/>
                     </w:rPr>
                     <w:t xml:space="preserve"> </w:t>
                   </w:r>
@@ -4393,6 +4433,8 @@
                       <w:b/>
                       <w:bCs/>
                       <w:color w:val="FFFFFF"/>
+                      <w:sz w:val="15"/>
+                      <w:szCs w:val="15"/>
                     </w:rPr>
                   </w:pPr>
                   <w:r>
@@ -4401,6 +4443,8 @@
                       <w:b/>
                       <w:bCs/>
                       <w:color w:val="FFFFFF"/>
+                      <w:sz w:val="15"/>
+                      <w:szCs w:val="15"/>
                     </w:rPr>
                     <w:t>IVA</w:t>
                   </w:r>
@@ -4427,6 +4471,8 @@
                       <w:b/>
                       <w:bCs/>
                       <w:color w:val="000000" w:themeColor="text1"/>
+                      <w:sz w:val="15"/>
+                      <w:szCs w:val="15"/>
                     </w:rPr>
                   </w:pPr>
                   <w:r>
@@ -4435,6 +4481,8 @@
                       <w:b/>
                       <w:bCs/>
                       <w:color w:val="000000" w:themeColor="text1"/>
+                      <w:sz w:val="15"/>
+                      <w:szCs w:val="15"/>
                     </w:rPr>
                     <w:t>{</w:t>
                   </w:r>
@@ -4445,6 +4493,8 @@
                       <w:b/>
                       <w:bCs/>
                       <w:color w:val="000000" w:themeColor="text1"/>
+                      <w:sz w:val="15"/>
+                      <w:szCs w:val="15"/>
                     </w:rPr>
                     <w:t>iva</w:t>
                   </w:r>
@@ -4455,6 +4505,8 @@
                       <w:b/>
                       <w:bCs/>
                       <w:color w:val="000000" w:themeColor="text1"/>
+                      <w:sz w:val="15"/>
+                      <w:szCs w:val="15"/>
                     </w:rPr>
                     <w:t>}</w:t>
                   </w:r>
@@ -4488,6 +4540,8 @@
                       <w:b/>
                       <w:bCs/>
                       <w:color w:val="FFFFFF"/>
+                      <w:sz w:val="15"/>
+                      <w:szCs w:val="15"/>
                     </w:rPr>
                   </w:pPr>
                   <w:r>
@@ -4496,6 +4550,8 @@
                       <w:b/>
                       <w:bCs/>
                       <w:color w:val="FFFFFF"/>
+                      <w:sz w:val="15"/>
+                      <w:szCs w:val="15"/>
                     </w:rPr>
                     <w:t>Total con IVA</w:t>
                   </w:r>
@@ -4522,6 +4578,8 @@
                       <w:b/>
                       <w:bCs/>
                       <w:color w:val="000000" w:themeColor="text1"/>
+                      <w:sz w:val="15"/>
+                      <w:szCs w:val="15"/>
                     </w:rPr>
                   </w:pPr>
                   <w:r>
@@ -4530,6 +4588,8 @@
                       <w:b/>
                       <w:bCs/>
                       <w:color w:val="000000" w:themeColor="text1"/>
+                      <w:sz w:val="15"/>
+                      <w:szCs w:val="15"/>
                     </w:rPr>
                     <w:t>{total}</w:t>
                   </w:r>
@@ -4565,19 +4625,6 @@
         <w:adjustRightInd w:val="0"/>
         <w:rPr>
           <w:rFonts w:asciiTheme="majorHAnsi" w:hAnsiTheme="majorHAnsi" w:cstheme="majorHAnsi"/>
-        </w:rPr>
-      </w:pPr>
-    </w:p>
-    <w:p>
-      <w:pPr>
-        <w:autoSpaceDE w:val="0"/>
-        <w:autoSpaceDN w:val="0"/>
-        <w:adjustRightInd w:val="0"/>
-        <w:jc w:val="both"/>
-        <w:rPr>
-          <w:rFonts w:asciiTheme="majorHAnsi" w:hAnsiTheme="majorHAnsi" w:cstheme="majorHAnsi"/>
-          <w:sz w:val="10"/>
-          <w:szCs w:val="10"/>
         </w:rPr>
       </w:pPr>
     </w:p>

</xml_diff>